<commit_message>
Update Jake Gresh Resume Extended.docx
Revised the content of Jake Gresh Resume Extended.docx. See the document for specific changes.
</commit_message>
<xml_diff>
--- a/Jake Gresh Resume Extended.docx
+++ b/Jake Gresh Resume Extended.docx
@@ -662,8 +662,18 @@
           <w:sz w:val="21"/>
           <w:szCs w:val="21"/>
         </w:rPr>
-        <w:t>, Cybersec</w:t>
-      </w:r>
+        <w:t xml:space="preserve">, </w:t>
+      </w:r>
+      <w:proofErr w:type="spellStart"/>
+      <w:r>
+        <w:rPr>
+          <w:color w:val="000000"/>
+          <w:sz w:val="21"/>
+          <w:szCs w:val="21"/>
+        </w:rPr>
+        <w:t>Cybersec</w:t>
+      </w:r>
+      <w:proofErr w:type="spellEnd"/>
       <w:r>
         <w:rPr>
           <w:color w:val="000000"/>
@@ -1889,6 +1899,7 @@
         </w:rPr>
         <w:t xml:space="preserve"> Platform (GCP) services and </w:t>
       </w:r>
+      <w:proofErr w:type="spellStart"/>
       <w:r>
         <w:rPr>
           <w:b/>
@@ -1899,6 +1910,7 @@
         </w:rPr>
         <w:t>Firestore</w:t>
       </w:r>
+      <w:proofErr w:type="spellEnd"/>
       <w:r>
         <w:rPr>
           <w:color w:val="000000"/>
@@ -2764,6 +2776,408 @@
           <w:szCs w:val="21"/>
         </w:rPr>
         <w:t>retail locations</w:t>
+      </w:r>
+    </w:p>
+    <w:p>
+      <w:pPr>
+        <w:pBdr>
+          <w:top w:val="nil"/>
+          <w:left w:val="nil"/>
+          <w:bottom w:val="nil"/>
+          <w:right w:val="nil"/>
+          <w:between w:val="nil"/>
+        </w:pBdr>
+        <w:tabs>
+          <w:tab w:val="right" w:pos="10800"/>
+        </w:tabs>
+        <w:ind w:right="90"/>
+        <w:rPr>
+          <w:b/>
+          <w:sz w:val="21"/>
+          <w:szCs w:val="21"/>
+        </w:rPr>
+      </w:pPr>
+    </w:p>
+    <w:p>
+      <w:pPr>
+        <w:pBdr>
+          <w:top w:val="nil"/>
+          <w:left w:val="nil"/>
+          <w:bottom w:val="nil"/>
+          <w:right w:val="nil"/>
+          <w:between w:val="nil"/>
+        </w:pBdr>
+        <w:tabs>
+          <w:tab w:val="right" w:pos="10800"/>
+        </w:tabs>
+        <w:ind w:right="90"/>
+        <w:rPr>
+          <w:sz w:val="21"/>
+          <w:szCs w:val="21"/>
+        </w:rPr>
+      </w:pPr>
+      <w:proofErr w:type="spellStart"/>
+      <w:r>
+        <w:rPr>
+          <w:b/>
+          <w:sz w:val="21"/>
+          <w:szCs w:val="21"/>
+        </w:rPr>
+        <w:t>ApisLogic</w:t>
+      </w:r>
+      <w:proofErr w:type="spellEnd"/>
+      <w:r>
+        <w:rPr>
+          <w:b/>
+          <w:sz w:val="21"/>
+          <w:szCs w:val="21"/>
+        </w:rPr>
+        <w:t xml:space="preserve">, </w:t>
+      </w:r>
+      <w:r>
+        <w:rPr>
+          <w:b/>
+          <w:i/>
+          <w:iCs/>
+          <w:sz w:val="21"/>
+          <w:szCs w:val="21"/>
+        </w:rPr>
+        <w:t>San Diego</w:t>
+      </w:r>
+      <w:r>
+        <w:rPr>
+          <w:b/>
+          <w:i/>
+          <w:iCs/>
+          <w:sz w:val="21"/>
+          <w:szCs w:val="21"/>
+        </w:rPr>
+        <w:t xml:space="preserve">, </w:t>
+      </w:r>
+      <w:r>
+        <w:rPr>
+          <w:b/>
+          <w:i/>
+          <w:iCs/>
+          <w:sz w:val="21"/>
+          <w:szCs w:val="21"/>
+        </w:rPr>
+        <w:t>CA</w:t>
+      </w:r>
+      <w:r>
+        <w:rPr>
+          <w:b/>
+          <w:sz w:val="21"/>
+          <w:szCs w:val="21"/>
+        </w:rPr>
+        <w:t xml:space="preserve">: </w:t>
+      </w:r>
+      <w:r>
+        <w:rPr>
+          <w:b/>
+          <w:sz w:val="21"/>
+          <w:szCs w:val="21"/>
+        </w:rPr>
+        <w:t>Automation Development Intern</w:t>
+      </w:r>
+      <w:r>
+        <w:rPr>
+          <w:b/>
+          <w:sz w:val="21"/>
+          <w:szCs w:val="21"/>
+        </w:rPr>
+        <w:tab/>
+        <w:t xml:space="preserve">   </w:t>
+      </w:r>
+      <w:r>
+        <w:rPr>
+          <w:bCs/>
+          <w:sz w:val="21"/>
+          <w:szCs w:val="21"/>
+        </w:rPr>
+        <w:t>May</w:t>
+      </w:r>
+      <w:r>
+        <w:rPr>
+          <w:b/>
+          <w:sz w:val="21"/>
+          <w:szCs w:val="21"/>
+        </w:rPr>
+        <w:t xml:space="preserve"> </w:t>
+      </w:r>
+      <w:r>
+        <w:rPr>
+          <w:sz w:val="21"/>
+          <w:szCs w:val="21"/>
+        </w:rPr>
+        <w:t>202</w:t>
+      </w:r>
+      <w:r>
+        <w:rPr>
+          <w:sz w:val="21"/>
+          <w:szCs w:val="21"/>
+        </w:rPr>
+        <w:t>5</w:t>
+      </w:r>
+      <w:r>
+        <w:rPr>
+          <w:sz w:val="21"/>
+          <w:szCs w:val="21"/>
+        </w:rPr>
+        <w:t xml:space="preserve"> - </w:t>
+      </w:r>
+      <w:r>
+        <w:rPr>
+          <w:sz w:val="21"/>
+          <w:szCs w:val="21"/>
+        </w:rPr>
+        <w:t>Present</w:t>
+      </w:r>
+    </w:p>
+    <w:p>
+      <w:pPr>
+        <w:numPr>
+          <w:ilvl w:val="0"/>
+          <w:numId w:val="20"/>
+        </w:numPr>
+        <w:pBdr>
+          <w:top w:val="nil"/>
+          <w:left w:val="nil"/>
+          <w:bottom w:val="nil"/>
+          <w:right w:val="nil"/>
+          <w:between w:val="nil"/>
+        </w:pBdr>
+        <w:tabs>
+          <w:tab w:val="center" w:pos="10260"/>
+        </w:tabs>
+        <w:ind w:right="90"/>
+        <w:rPr>
+          <w:bCs/>
+          <w:sz w:val="21"/>
+          <w:szCs w:val="21"/>
+        </w:rPr>
+      </w:pPr>
+      <w:r>
+        <w:rPr>
+          <w:color w:val="000000"/>
+          <w:sz w:val="21"/>
+          <w:szCs w:val="21"/>
+        </w:rPr>
+        <w:t xml:space="preserve">Developing </w:t>
+      </w:r>
+      <w:r>
+        <w:rPr>
+          <w:b/>
+          <w:bCs/>
+          <w:color w:val="000000"/>
+          <w:sz w:val="21"/>
+          <w:szCs w:val="21"/>
+        </w:rPr>
+        <w:t>Make</w:t>
+      </w:r>
+      <w:r>
+        <w:rPr>
+          <w:color w:val="000000"/>
+          <w:sz w:val="21"/>
+          <w:szCs w:val="21"/>
+        </w:rPr>
+        <w:t xml:space="preserve">, </w:t>
+      </w:r>
+      <w:r>
+        <w:rPr>
+          <w:b/>
+          <w:bCs/>
+          <w:color w:val="000000"/>
+          <w:sz w:val="21"/>
+          <w:szCs w:val="21"/>
+        </w:rPr>
+        <w:t>n8n</w:t>
+      </w:r>
+      <w:r>
+        <w:rPr>
+          <w:color w:val="000000"/>
+          <w:sz w:val="21"/>
+          <w:szCs w:val="21"/>
+        </w:rPr>
+        <w:t xml:space="preserve">, and </w:t>
+      </w:r>
+      <w:r>
+        <w:rPr>
+          <w:b/>
+          <w:bCs/>
+          <w:color w:val="000000"/>
+          <w:sz w:val="21"/>
+          <w:szCs w:val="21"/>
+        </w:rPr>
+        <w:t>Zapier</w:t>
+      </w:r>
+      <w:r>
+        <w:rPr>
+          <w:color w:val="000000"/>
+          <w:sz w:val="21"/>
+          <w:szCs w:val="21"/>
+        </w:rPr>
+        <w:t xml:space="preserve"> workflows with custom </w:t>
+      </w:r>
+      <w:r>
+        <w:rPr>
+          <w:b/>
+          <w:bCs/>
+          <w:color w:val="000000"/>
+          <w:sz w:val="21"/>
+          <w:szCs w:val="21"/>
+        </w:rPr>
+        <w:t xml:space="preserve">JavaScript </w:t>
+      </w:r>
+      <w:r>
+        <w:rPr>
+          <w:color w:val="000000"/>
+          <w:sz w:val="21"/>
+          <w:szCs w:val="21"/>
+        </w:rPr>
+        <w:t xml:space="preserve">and </w:t>
+      </w:r>
+      <w:r>
+        <w:rPr>
+          <w:b/>
+          <w:bCs/>
+          <w:color w:val="000000"/>
+          <w:sz w:val="21"/>
+          <w:szCs w:val="21"/>
+        </w:rPr>
+        <w:t>Python</w:t>
+      </w:r>
+      <w:r>
+        <w:rPr>
+          <w:color w:val="000000"/>
+          <w:sz w:val="21"/>
+          <w:szCs w:val="21"/>
+        </w:rPr>
+        <w:t xml:space="preserve"> code featuring </w:t>
+      </w:r>
+      <w:r>
+        <w:rPr>
+          <w:b/>
+          <w:bCs/>
+          <w:color w:val="000000"/>
+          <w:sz w:val="21"/>
+          <w:szCs w:val="21"/>
+        </w:rPr>
+        <w:t>LLM AI</w:t>
+      </w:r>
+      <w:r>
+        <w:rPr>
+          <w:color w:val="000000"/>
+          <w:sz w:val="21"/>
+          <w:szCs w:val="21"/>
+        </w:rPr>
+        <w:t xml:space="preserve"> integrations</w:t>
+      </w:r>
+    </w:p>
+    <w:p>
+      <w:pPr>
+        <w:pStyle w:val="ListParagraph"/>
+        <w:numPr>
+          <w:ilvl w:val="0"/>
+          <w:numId w:val="20"/>
+        </w:numPr>
+        <w:pBdr>
+          <w:top w:val="nil"/>
+          <w:left w:val="nil"/>
+          <w:bottom w:val="nil"/>
+          <w:right w:val="nil"/>
+          <w:between w:val="nil"/>
+        </w:pBdr>
+        <w:rPr>
+          <w:color w:val="000000"/>
+          <w:sz w:val="21"/>
+          <w:szCs w:val="21"/>
+        </w:rPr>
+      </w:pPr>
+      <w:r>
+        <w:rPr>
+          <w:color w:val="000000"/>
+          <w:sz w:val="21"/>
+          <w:szCs w:val="21"/>
+        </w:rPr>
+        <w:t xml:space="preserve">Rewrote a workflow by implementing custom code, reducing </w:t>
+      </w:r>
+      <w:r>
+        <w:rPr>
+          <w:color w:val="000000"/>
+          <w:sz w:val="21"/>
+          <w:szCs w:val="21"/>
+        </w:rPr>
+        <w:t xml:space="preserve">hosting </w:t>
+      </w:r>
+      <w:r>
+        <w:rPr>
+          <w:color w:val="000000"/>
+          <w:sz w:val="21"/>
+          <w:szCs w:val="21"/>
+        </w:rPr>
+        <w:t xml:space="preserve">costs by </w:t>
+      </w:r>
+      <w:r>
+        <w:rPr>
+          <w:color w:val="000000"/>
+          <w:sz w:val="21"/>
+          <w:szCs w:val="21"/>
+        </w:rPr>
+        <w:t>91</w:t>
+      </w:r>
+      <w:r>
+        <w:rPr>
+          <w:color w:val="000000"/>
+          <w:sz w:val="21"/>
+          <w:szCs w:val="21"/>
+        </w:rPr>
+        <w:t>% and multiplying throughput by 2x</w:t>
+      </w:r>
+    </w:p>
+    <w:p>
+      <w:pPr>
+        <w:pStyle w:val="ListParagraph"/>
+        <w:numPr>
+          <w:ilvl w:val="0"/>
+          <w:numId w:val="20"/>
+        </w:numPr>
+        <w:pBdr>
+          <w:top w:val="nil"/>
+          <w:left w:val="nil"/>
+          <w:bottom w:val="nil"/>
+          <w:right w:val="nil"/>
+          <w:between w:val="nil"/>
+        </w:pBdr>
+        <w:rPr>
+          <w:color w:val="000000"/>
+          <w:sz w:val="21"/>
+          <w:szCs w:val="21"/>
+        </w:rPr>
+      </w:pPr>
+      <w:r>
+        <w:rPr>
+          <w:color w:val="000000"/>
+          <w:sz w:val="21"/>
+          <w:szCs w:val="21"/>
+        </w:rPr>
+        <w:t xml:space="preserve">Implementing automated web scraping, utilizing proxies </w:t>
+      </w:r>
+      <w:r>
+        <w:rPr>
+          <w:color w:val="000000"/>
+          <w:sz w:val="21"/>
+          <w:szCs w:val="21"/>
+        </w:rPr>
+        <w:t xml:space="preserve">to gather data </w:t>
+      </w:r>
+      <w:r>
+        <w:rPr>
+          <w:color w:val="000000"/>
+          <w:sz w:val="21"/>
+          <w:szCs w:val="21"/>
+        </w:rPr>
+        <w:t>to automate client outreach</w:t>
       </w:r>
     </w:p>
     <w:p>
@@ -3403,7 +3817,6 @@
           <w:sz w:val="21"/>
           <w:szCs w:val="21"/>
         </w:rPr>
-        <w:lastRenderedPageBreak/>
         <w:t xml:space="preserve">Hosted the backend API and the </w:t>
       </w:r>
       <w:r>
@@ -4272,7 +4685,25 @@
           <w:sz w:val="21"/>
           <w:szCs w:val="21"/>
         </w:rPr>
-        <w:t xml:space="preserve"> virtual storage device using the block abstraction, supporting read and write operations of different block sizes </w:t>
+        <w:t xml:space="preserve"> virtual storage device using </w:t>
+      </w:r>
+      <w:proofErr w:type="gramStart"/>
+      <w:r>
+        <w:rPr>
+          <w:bCs/>
+          <w:sz w:val="21"/>
+          <w:szCs w:val="21"/>
+        </w:rPr>
+        <w:t>the block</w:t>
+      </w:r>
+      <w:proofErr w:type="gramEnd"/>
+      <w:r>
+        <w:rPr>
+          <w:bCs/>
+          <w:sz w:val="21"/>
+          <w:szCs w:val="21"/>
+        </w:rPr>
+        <w:t xml:space="preserve"> abstraction, supporting read and write operations of different block sizes </w:t>
       </w:r>
       <w:r>
         <w:rPr>
@@ -5102,7 +5533,23 @@
           <w:sz w:val="21"/>
           <w:szCs w:val="21"/>
         </w:rPr>
-        <w:t xml:space="preserve">Collaborated with group through </w:t>
+        <w:t xml:space="preserve">Collaborated with </w:t>
+      </w:r>
+      <w:proofErr w:type="gramStart"/>
+      <w:r>
+        <w:rPr>
+          <w:sz w:val="21"/>
+          <w:szCs w:val="21"/>
+        </w:rPr>
+        <w:t>group</w:t>
+      </w:r>
+      <w:proofErr w:type="gramEnd"/>
+      <w:r>
+        <w:rPr>
+          <w:sz w:val="21"/>
+          <w:szCs w:val="21"/>
+        </w:rPr>
+        <w:t xml:space="preserve"> through </w:t>
       </w:r>
       <w:r>
         <w:rPr>

</xml_diff>